<commit_message>
penambahan fitur detail restoran
</commit_message>
<xml_diff>
--- a/todo.docx
+++ b/todo.docx
@@ -21,7 +21,7 @@
       </w:pPr>
       <w:r>
         <w:rPr>
-          <w:rStyle w:val="6"/>
+          <w:rStyle w:val="7"/>
           <w:rFonts w:hint="default" w:ascii="Calibri" w:hAnsi="Calibri" w:eastAsia="sans-serif" w:cs="Calibri"/>
           <w:b/>
           <w:bCs/>
@@ -80,18 +80,20 @@
         <w:jc w:val="left"/>
         <w:rPr>
           <w:rFonts w:hint="default" w:ascii="Calibri" w:hAnsi="Calibri" w:cs="Calibri"/>
-        </w:rPr>
-      </w:pPr>
-      <w:r>
-        <w:rPr>
-          <w:rFonts w:hint="default" w:ascii="Calibri" w:hAnsi="Calibri" w:eastAsia="sans-serif" w:cs="Calibri"/>
-          <w:i w:val="0"/>
-          <w:iCs w:val="0"/>
-          <w:caps w:val="0"/>
-          <w:color w:val="52525B"/>
-          <w:spacing w:val="0"/>
-          <w:sz w:val="27"/>
-          <w:szCs w:val="27"/>
+          <w:highlight w:val="green"/>
+        </w:rPr>
+      </w:pPr>
+      <w:r>
+        <w:rPr>
+          <w:rFonts w:hint="default" w:ascii="Calibri" w:hAnsi="Calibri" w:eastAsia="sans-serif" w:cs="Calibri"/>
+          <w:i w:val="0"/>
+          <w:iCs w:val="0"/>
+          <w:caps w:val="0"/>
+          <w:color w:val="52525B"/>
+          <w:spacing w:val="0"/>
+          <w:sz w:val="27"/>
+          <w:szCs w:val="27"/>
+          <w:highlight w:val="green"/>
           <w:shd w:val="clear" w:fill="FFFFFF"/>
         </w:rPr>
         <w:t>Menampilkan daftar restoran yang datanya bersumber dari API </w:t>
@@ -106,6 +108,7 @@
           <w:spacing w:val="0"/>
           <w:sz w:val="27"/>
           <w:szCs w:val="27"/>
+          <w:highlight w:val="green"/>
           <w:u w:val="none"/>
           <w:shd w:val="clear" w:fill="FFFFFF"/>
         </w:rPr>
@@ -121,6 +124,7 @@
           <w:spacing w:val="0"/>
           <w:sz w:val="27"/>
           <w:szCs w:val="27"/>
+          <w:highlight w:val="green"/>
           <w:u w:val="none"/>
           <w:shd w:val="clear" w:fill="FFFFFF"/>
         </w:rPr>
@@ -136,6 +140,7 @@
           <w:spacing w:val="0"/>
           <w:sz w:val="27"/>
           <w:szCs w:val="27"/>
+          <w:highlight w:val="green"/>
           <w:u w:val="none"/>
           <w:shd w:val="clear" w:fill="FFFFFF"/>
         </w:rPr>
@@ -152,6 +157,7 @@
           <w:spacing w:val="0"/>
           <w:sz w:val="27"/>
           <w:szCs w:val="27"/>
+          <w:highlight w:val="green"/>
           <w:u w:val="none"/>
           <w:shd w:val="clear" w:fill="FFFFFF"/>
         </w:rPr>
@@ -167,6 +173,7 @@
           <w:spacing w:val="0"/>
           <w:sz w:val="27"/>
           <w:szCs w:val="27"/>
+          <w:highlight w:val="green"/>
           <w:u w:val="none"/>
           <w:shd w:val="clear" w:fill="FFFFFF"/>
         </w:rPr>
@@ -182,6 +189,7 @@
           <w:spacing w:val="0"/>
           <w:sz w:val="27"/>
           <w:szCs w:val="27"/>
+          <w:highlight w:val="green"/>
           <w:shd w:val="clear" w:fill="FFFFFF"/>
         </w:rPr>
         <w:t>. Silakan lihat dokumentasinya pada halaman tersebut.</w:t>
@@ -202,18 +210,20 @@
         <w:jc w:val="left"/>
         <w:rPr>
           <w:rFonts w:hint="default" w:ascii="Calibri" w:hAnsi="Calibri" w:cs="Calibri"/>
-        </w:rPr>
-      </w:pPr>
-      <w:r>
-        <w:rPr>
-          <w:rFonts w:hint="default" w:ascii="Calibri" w:hAnsi="Calibri" w:eastAsia="sans-serif" w:cs="Calibri"/>
-          <w:i w:val="0"/>
-          <w:iCs w:val="0"/>
-          <w:caps w:val="0"/>
-          <w:color w:val="52525B"/>
-          <w:spacing w:val="0"/>
-          <w:sz w:val="27"/>
-          <w:szCs w:val="27"/>
+          <w:highlight w:val="green"/>
+        </w:rPr>
+      </w:pPr>
+      <w:r>
+        <w:rPr>
+          <w:rFonts w:hint="default" w:ascii="Calibri" w:hAnsi="Calibri" w:eastAsia="sans-serif" w:cs="Calibri"/>
+          <w:i w:val="0"/>
+          <w:iCs w:val="0"/>
+          <w:caps w:val="0"/>
+          <w:color w:val="52525B"/>
+          <w:spacing w:val="0"/>
+          <w:sz w:val="27"/>
+          <w:szCs w:val="27"/>
+          <w:highlight w:val="green"/>
           <w:shd w:val="clear" w:fill="FFFFFF"/>
         </w:rPr>
         <w:t>Wajib menampilkan nama, gambar dan minimal salah satu diantara kota, rating, dan atau deskripsi pada restoran.</w:t>
@@ -234,18 +244,20 @@
         <w:jc w:val="left"/>
         <w:rPr>
           <w:rFonts w:hint="default" w:ascii="Calibri" w:hAnsi="Calibri" w:cs="Calibri"/>
-        </w:rPr>
-      </w:pPr>
-      <w:r>
-        <w:rPr>
-          <w:rFonts w:hint="default" w:ascii="Calibri" w:hAnsi="Calibri" w:eastAsia="sans-serif" w:cs="Calibri"/>
-          <w:i w:val="0"/>
-          <w:iCs w:val="0"/>
-          <w:caps w:val="0"/>
-          <w:color w:val="52525B"/>
-          <w:spacing w:val="0"/>
-          <w:sz w:val="27"/>
-          <w:szCs w:val="27"/>
+          <w:highlight w:val="green"/>
+        </w:rPr>
+      </w:pPr>
+      <w:r>
+        <w:rPr>
+          <w:rFonts w:hint="default" w:ascii="Calibri" w:hAnsi="Calibri" w:eastAsia="sans-serif" w:cs="Calibri"/>
+          <w:i w:val="0"/>
+          <w:iCs w:val="0"/>
+          <w:caps w:val="0"/>
+          <w:color w:val="52525B"/>
+          <w:spacing w:val="0"/>
+          <w:sz w:val="27"/>
+          <w:szCs w:val="27"/>
+          <w:highlight w:val="green"/>
           <w:shd w:val="clear" w:fill="FFFFFF"/>
         </w:rPr>
         <w:t>Terdapat tautan/CTA yang mengarah ke detail restoran pada tiap itemnya.</w:t>
@@ -266,18 +278,20 @@
         <w:jc w:val="left"/>
         <w:rPr>
           <w:rFonts w:hint="default" w:ascii="Calibri" w:hAnsi="Calibri" w:cs="Calibri"/>
-        </w:rPr>
-      </w:pPr>
-      <w:r>
-        <w:rPr>
-          <w:rFonts w:hint="default" w:ascii="Calibri" w:hAnsi="Calibri" w:eastAsia="sans-serif" w:cs="Calibri"/>
-          <w:i w:val="0"/>
-          <w:iCs w:val="0"/>
-          <w:caps w:val="0"/>
-          <w:color w:val="52525B"/>
-          <w:spacing w:val="0"/>
-          <w:sz w:val="27"/>
-          <w:szCs w:val="27"/>
+          <w:highlight w:val="green"/>
+        </w:rPr>
+      </w:pPr>
+      <w:r>
+        <w:rPr>
+          <w:rFonts w:hint="default" w:ascii="Calibri" w:hAnsi="Calibri" w:eastAsia="sans-serif" w:cs="Calibri"/>
+          <w:i w:val="0"/>
+          <w:iCs w:val="0"/>
+          <w:caps w:val="0"/>
+          <w:color w:val="52525B"/>
+          <w:spacing w:val="0"/>
+          <w:sz w:val="27"/>
+          <w:szCs w:val="27"/>
+          <w:highlight w:val="green"/>
           <w:shd w:val="clear" w:fill="FFFFFF"/>
         </w:rPr>
         <w:t>Hero elemen tetap dipertahankan.</w:t>
@@ -289,6 +303,7 @@
         <w:keepLines w:val="0"/>
         <w:widowControl/>
         <w:numPr>
+          <w:ilvl w:val="0"/>
           <w:numId w:val="0"/>
         </w:numPr>
         <w:suppressLineNumbers w:val="0"/>
@@ -319,7 +334,7 @@
       </w:pPr>
       <w:r>
         <w:rPr>
-          <w:rStyle w:val="6"/>
+          <w:rStyle w:val="7"/>
           <w:rFonts w:hint="default" w:ascii="Calibri" w:hAnsi="Calibri" w:eastAsia="sans-serif" w:cs="Calibri"/>
           <w:b/>
           <w:bCs/>
@@ -381,18 +396,20 @@
         <w:jc w:val="left"/>
         <w:rPr>
           <w:rFonts w:hint="default" w:ascii="Calibri" w:hAnsi="Calibri" w:cs="Calibri"/>
-        </w:rPr>
-      </w:pPr>
-      <w:r>
-        <w:rPr>
-          <w:rFonts w:hint="default" w:ascii="Calibri" w:hAnsi="Calibri" w:eastAsia="sans-serif" w:cs="Calibri"/>
-          <w:i w:val="0"/>
-          <w:iCs w:val="0"/>
-          <w:caps w:val="0"/>
-          <w:color w:val="52525B"/>
-          <w:spacing w:val="0"/>
-          <w:sz w:val="27"/>
-          <w:szCs w:val="27"/>
+          <w:highlight w:val="green"/>
+        </w:rPr>
+      </w:pPr>
+      <w:r>
+        <w:rPr>
+          <w:rFonts w:hint="default" w:ascii="Calibri" w:hAnsi="Calibri" w:eastAsia="sans-serif" w:cs="Calibri"/>
+          <w:i w:val="0"/>
+          <w:iCs w:val="0"/>
+          <w:caps w:val="0"/>
+          <w:color w:val="52525B"/>
+          <w:spacing w:val="0"/>
+          <w:sz w:val="27"/>
+          <w:szCs w:val="27"/>
+          <w:highlight w:val="green"/>
           <w:shd w:val="clear" w:fill="FFFFFF"/>
         </w:rPr>
         <w:t>Menampilkan detail dari restoran yang dipilih dari halaman utama (daftar restoran) atau halaman favorit restoran.</w:t>
@@ -448,18 +465,20 @@
         <w:jc w:val="left"/>
         <w:rPr>
           <w:rFonts w:hint="default" w:ascii="Calibri" w:hAnsi="Calibri" w:cs="Calibri"/>
-        </w:rPr>
-      </w:pPr>
-      <w:r>
-        <w:rPr>
-          <w:rFonts w:hint="default" w:ascii="Calibri" w:hAnsi="Calibri" w:eastAsia="sans-serif" w:cs="Calibri"/>
-          <w:i w:val="0"/>
-          <w:iCs w:val="0"/>
-          <w:caps w:val="0"/>
-          <w:color w:val="52525B"/>
-          <w:spacing w:val="0"/>
-          <w:sz w:val="27"/>
-          <w:szCs w:val="27"/>
+          <w:highlight w:val="green"/>
+        </w:rPr>
+      </w:pPr>
+      <w:r>
+        <w:rPr>
+          <w:rFonts w:hint="default" w:ascii="Calibri" w:hAnsi="Calibri" w:eastAsia="sans-serif" w:cs="Calibri"/>
+          <w:i w:val="0"/>
+          <w:iCs w:val="0"/>
+          <w:caps w:val="0"/>
+          <w:color w:val="52525B"/>
+          <w:spacing w:val="0"/>
+          <w:sz w:val="27"/>
+          <w:szCs w:val="27"/>
+          <w:highlight w:val="green"/>
           <w:shd w:val="clear" w:fill="FFFFFF"/>
         </w:rPr>
         <w:t>Nama restoran</w:t>
@@ -480,18 +499,20 @@
         <w:jc w:val="left"/>
         <w:rPr>
           <w:rFonts w:hint="default" w:ascii="Calibri" w:hAnsi="Calibri" w:cs="Calibri"/>
-        </w:rPr>
-      </w:pPr>
-      <w:r>
-        <w:rPr>
-          <w:rFonts w:hint="default" w:ascii="Calibri" w:hAnsi="Calibri" w:eastAsia="sans-serif" w:cs="Calibri"/>
-          <w:i w:val="0"/>
-          <w:iCs w:val="0"/>
-          <w:caps w:val="0"/>
-          <w:color w:val="52525B"/>
-          <w:spacing w:val="0"/>
-          <w:sz w:val="27"/>
-          <w:szCs w:val="27"/>
+          <w:highlight w:val="green"/>
+        </w:rPr>
+      </w:pPr>
+      <w:r>
+        <w:rPr>
+          <w:rFonts w:hint="default" w:ascii="Calibri" w:hAnsi="Calibri" w:eastAsia="sans-serif" w:cs="Calibri"/>
+          <w:i w:val="0"/>
+          <w:iCs w:val="0"/>
+          <w:caps w:val="0"/>
+          <w:color w:val="52525B"/>
+          <w:spacing w:val="0"/>
+          <w:sz w:val="27"/>
+          <w:szCs w:val="27"/>
+          <w:highlight w:val="green"/>
           <w:shd w:val="clear" w:fill="FFFFFF"/>
         </w:rPr>
         <w:t>Gambar</w:t>
@@ -512,18 +533,20 @@
         <w:jc w:val="left"/>
         <w:rPr>
           <w:rFonts w:hint="default" w:ascii="Calibri" w:hAnsi="Calibri" w:cs="Calibri"/>
-        </w:rPr>
-      </w:pPr>
-      <w:r>
-        <w:rPr>
-          <w:rFonts w:hint="default" w:ascii="Calibri" w:hAnsi="Calibri" w:eastAsia="sans-serif" w:cs="Calibri"/>
-          <w:i w:val="0"/>
-          <w:iCs w:val="0"/>
-          <w:caps w:val="0"/>
-          <w:color w:val="52525B"/>
-          <w:spacing w:val="0"/>
-          <w:sz w:val="27"/>
-          <w:szCs w:val="27"/>
+          <w:highlight w:val="green"/>
+        </w:rPr>
+      </w:pPr>
+      <w:r>
+        <w:rPr>
+          <w:rFonts w:hint="default" w:ascii="Calibri" w:hAnsi="Calibri" w:eastAsia="sans-serif" w:cs="Calibri"/>
+          <w:i w:val="0"/>
+          <w:iCs w:val="0"/>
+          <w:caps w:val="0"/>
+          <w:color w:val="52525B"/>
+          <w:spacing w:val="0"/>
+          <w:sz w:val="27"/>
+          <w:szCs w:val="27"/>
+          <w:highlight w:val="green"/>
           <w:shd w:val="clear" w:fill="FFFFFF"/>
         </w:rPr>
         <w:t>Alamat</w:t>
@@ -544,18 +567,20 @@
         <w:jc w:val="left"/>
         <w:rPr>
           <w:rFonts w:hint="default" w:ascii="Calibri" w:hAnsi="Calibri" w:cs="Calibri"/>
-        </w:rPr>
-      </w:pPr>
-      <w:r>
-        <w:rPr>
-          <w:rFonts w:hint="default" w:ascii="Calibri" w:hAnsi="Calibri" w:eastAsia="sans-serif" w:cs="Calibri"/>
-          <w:i w:val="0"/>
-          <w:iCs w:val="0"/>
-          <w:caps w:val="0"/>
-          <w:color w:val="52525B"/>
-          <w:spacing w:val="0"/>
-          <w:sz w:val="27"/>
-          <w:szCs w:val="27"/>
+          <w:highlight w:val="green"/>
+        </w:rPr>
+      </w:pPr>
+      <w:r>
+        <w:rPr>
+          <w:rFonts w:hint="default" w:ascii="Calibri" w:hAnsi="Calibri" w:eastAsia="sans-serif" w:cs="Calibri"/>
+          <w:i w:val="0"/>
+          <w:iCs w:val="0"/>
+          <w:caps w:val="0"/>
+          <w:color w:val="52525B"/>
+          <w:spacing w:val="0"/>
+          <w:sz w:val="27"/>
+          <w:szCs w:val="27"/>
+          <w:highlight w:val="green"/>
           <w:shd w:val="clear" w:fill="FFFFFF"/>
         </w:rPr>
         <w:t>Kota </w:t>
@@ -576,18 +601,20 @@
         <w:jc w:val="left"/>
         <w:rPr>
           <w:rFonts w:hint="default" w:ascii="Calibri" w:hAnsi="Calibri" w:cs="Calibri"/>
-        </w:rPr>
-      </w:pPr>
-      <w:r>
-        <w:rPr>
-          <w:rFonts w:hint="default" w:ascii="Calibri" w:hAnsi="Calibri" w:eastAsia="sans-serif" w:cs="Calibri"/>
-          <w:i w:val="0"/>
-          <w:iCs w:val="0"/>
-          <w:caps w:val="0"/>
-          <w:color w:val="52525B"/>
-          <w:spacing w:val="0"/>
-          <w:sz w:val="27"/>
-          <w:szCs w:val="27"/>
+          <w:highlight w:val="green"/>
+        </w:rPr>
+      </w:pPr>
+      <w:r>
+        <w:rPr>
+          <w:rFonts w:hint="default" w:ascii="Calibri" w:hAnsi="Calibri" w:eastAsia="sans-serif" w:cs="Calibri"/>
+          <w:i w:val="0"/>
+          <w:iCs w:val="0"/>
+          <w:caps w:val="0"/>
+          <w:color w:val="52525B"/>
+          <w:spacing w:val="0"/>
+          <w:sz w:val="27"/>
+          <w:szCs w:val="27"/>
+          <w:highlight w:val="green"/>
           <w:shd w:val="clear" w:fill="FFFFFF"/>
         </w:rPr>
         <w:t>Deskripsi</w:t>
@@ -608,18 +635,20 @@
         <w:jc w:val="left"/>
         <w:rPr>
           <w:rFonts w:hint="default" w:ascii="Calibri" w:hAnsi="Calibri" w:cs="Calibri"/>
-        </w:rPr>
-      </w:pPr>
-      <w:r>
-        <w:rPr>
-          <w:rFonts w:hint="default" w:ascii="Calibri" w:hAnsi="Calibri" w:eastAsia="sans-serif" w:cs="Calibri"/>
-          <w:i w:val="0"/>
-          <w:iCs w:val="0"/>
-          <w:caps w:val="0"/>
-          <w:color w:val="52525B"/>
-          <w:spacing w:val="0"/>
-          <w:sz w:val="27"/>
-          <w:szCs w:val="27"/>
+          <w:highlight w:val="green"/>
+        </w:rPr>
+      </w:pPr>
+      <w:r>
+        <w:rPr>
+          <w:rFonts w:hint="default" w:ascii="Calibri" w:hAnsi="Calibri" w:eastAsia="sans-serif" w:cs="Calibri"/>
+          <w:i w:val="0"/>
+          <w:iCs w:val="0"/>
+          <w:caps w:val="0"/>
+          <w:color w:val="52525B"/>
+          <w:spacing w:val="0"/>
+          <w:sz w:val="27"/>
+          <w:szCs w:val="27"/>
+          <w:highlight w:val="green"/>
           <w:shd w:val="clear" w:fill="FFFFFF"/>
         </w:rPr>
         <w:t>Menu Makanan</w:t>
@@ -640,18 +669,20 @@
         <w:jc w:val="left"/>
         <w:rPr>
           <w:rFonts w:hint="default" w:ascii="Calibri" w:hAnsi="Calibri" w:cs="Calibri"/>
-        </w:rPr>
-      </w:pPr>
-      <w:r>
-        <w:rPr>
-          <w:rFonts w:hint="default" w:ascii="Calibri" w:hAnsi="Calibri" w:eastAsia="sans-serif" w:cs="Calibri"/>
-          <w:i w:val="0"/>
-          <w:iCs w:val="0"/>
-          <w:caps w:val="0"/>
-          <w:color w:val="52525B"/>
-          <w:spacing w:val="0"/>
-          <w:sz w:val="27"/>
-          <w:szCs w:val="27"/>
+          <w:highlight w:val="green"/>
+        </w:rPr>
+      </w:pPr>
+      <w:r>
+        <w:rPr>
+          <w:rFonts w:hint="default" w:ascii="Calibri" w:hAnsi="Calibri" w:eastAsia="sans-serif" w:cs="Calibri"/>
+          <w:i w:val="0"/>
+          <w:iCs w:val="0"/>
+          <w:caps w:val="0"/>
+          <w:color w:val="52525B"/>
+          <w:spacing w:val="0"/>
+          <w:sz w:val="27"/>
+          <w:szCs w:val="27"/>
+          <w:highlight w:val="green"/>
           <w:shd w:val="clear" w:fill="FFFFFF"/>
         </w:rPr>
         <w:t>Menu Minuman</w:t>
@@ -672,18 +703,20 @@
         <w:jc w:val="left"/>
         <w:rPr>
           <w:rFonts w:hint="default" w:ascii="Calibri" w:hAnsi="Calibri" w:cs="Calibri"/>
-        </w:rPr>
-      </w:pPr>
-      <w:r>
-        <w:rPr>
-          <w:rFonts w:hint="default" w:ascii="Calibri" w:hAnsi="Calibri" w:eastAsia="sans-serif" w:cs="Calibri"/>
-          <w:i w:val="0"/>
-          <w:iCs w:val="0"/>
-          <w:caps w:val="0"/>
-          <w:color w:val="52525B"/>
-          <w:spacing w:val="0"/>
-          <w:sz w:val="27"/>
-          <w:szCs w:val="27"/>
+          <w:highlight w:val="green"/>
+        </w:rPr>
+      </w:pPr>
+      <w:r>
+        <w:rPr>
+          <w:rFonts w:hint="default" w:ascii="Calibri" w:hAnsi="Calibri" w:eastAsia="sans-serif" w:cs="Calibri"/>
+          <w:i w:val="0"/>
+          <w:iCs w:val="0"/>
+          <w:caps w:val="0"/>
+          <w:color w:val="52525B"/>
+          <w:spacing w:val="0"/>
+          <w:sz w:val="27"/>
+          <w:szCs w:val="27"/>
+          <w:highlight w:val="green"/>
           <w:shd w:val="clear" w:fill="FFFFFF"/>
         </w:rPr>
         <w:t>Customer Reviews</w:t>
@@ -721,7 +754,23 @@
           <w:szCs w:val="27"/>
           <w:shd w:val="clear" w:fill="FFFFFF"/>
         </w:rPr>
-        <w:t>Terdapat tombol favorite untuk memasukkan atau menghapus restoran favorit dari database (gunakan IndexedDB).</w:t>
+        <w:t>Terdapat tombol favorite untuk memasukkan atau menghapus restoran favorit da</w:t>
+      </w:r>
+      <w:bookmarkStart w:id="0" w:name="_GoBack"/>
+      <w:bookmarkEnd w:id="0"/>
+      <w:r>
+        <w:rPr>
+          <w:rFonts w:hint="default" w:ascii="Calibri" w:hAnsi="Calibri" w:eastAsia="sans-serif" w:cs="Calibri"/>
+          <w:i w:val="0"/>
+          <w:iCs w:val="0"/>
+          <w:caps w:val="0"/>
+          <w:color w:val="52525B"/>
+          <w:spacing w:val="0"/>
+          <w:sz w:val="27"/>
+          <w:szCs w:val="27"/>
+          <w:shd w:val="clear" w:fill="FFFFFF"/>
+        </w:rPr>
+        <w:t>ri database (gunakan IndexedDB).</w:t>
       </w:r>
     </w:p>
     <w:p>
@@ -743,7 +792,7 @@
       </w:pPr>
       <w:r>
         <w:rPr>
-          <w:rStyle w:val="6"/>
+          <w:rStyle w:val="7"/>
           <w:rFonts w:hint="default" w:ascii="Calibri" w:hAnsi="Calibri" w:eastAsia="sans-serif" w:cs="Calibri"/>
           <w:b/>
           <w:bCs/>
@@ -946,7 +995,7 @@
       </w:pPr>
       <w:r>
         <w:rPr>
-          <w:rStyle w:val="6"/>
+          <w:rStyle w:val="7"/>
           <w:rFonts w:hint="default" w:ascii="Calibri" w:hAnsi="Calibri" w:eastAsia="sans-serif" w:cs="Calibri"/>
           <w:b/>
           <w:bCs/>
@@ -1074,8 +1123,6 @@
         </w:rPr>
         <w:t>.</w:t>
       </w:r>
-      <w:bookmarkStart w:id="0" w:name="_GoBack"/>
-      <w:bookmarkEnd w:id="0"/>
     </w:p>
     <w:p>
       <w:pPr>
@@ -1146,7 +1193,7 @@
       </w:pPr>
       <w:r>
         <w:rPr>
-          <w:rStyle w:val="6"/>
+          <w:rStyle w:val="7"/>
           <w:rFonts w:hint="default" w:ascii="Calibri" w:hAnsi="Calibri" w:eastAsia="sans-serif" w:cs="Calibri"/>
           <w:b/>
           <w:bCs/>
@@ -1244,7 +1291,7 @@
       </w:r>
       <w:r>
         <w:rPr>
-          <w:rStyle w:val="6"/>
+          <w:rStyle w:val="7"/>
           <w:rFonts w:hint="default" w:ascii="Calibri" w:hAnsi="Calibri" w:eastAsia="sans-serif" w:cs="Calibri"/>
           <w:b/>
           <w:bCs/>
@@ -1347,7 +1394,7 @@
       </w:r>
       <w:r>
         <w:rPr>
-          <w:rStyle w:val="5"/>
+          <w:rStyle w:val="6"/>
           <w:rFonts w:hint="default" w:ascii="Calibri" w:hAnsi="Calibri" w:eastAsia="sans-serif" w:cs="Calibri"/>
           <w:i w:val="0"/>
           <w:iCs w:val="0"/>
@@ -1443,7 +1490,7 @@
       </w:r>
       <w:r>
         <w:rPr>
-          <w:rStyle w:val="5"/>
+          <w:rStyle w:val="6"/>
           <w:rFonts w:hint="default" w:ascii="Calibri" w:hAnsi="Calibri" w:eastAsia="sans-serif" w:cs="Calibri"/>
           <w:i w:val="0"/>
           <w:iCs w:val="0"/>
@@ -1539,7 +1586,7 @@
       </w:r>
       <w:r>
         <w:rPr>
-          <w:rStyle w:val="5"/>
+          <w:rStyle w:val="6"/>
           <w:rFonts w:hint="default" w:ascii="Calibri" w:hAnsi="Calibri" w:eastAsia="sans-serif" w:cs="Calibri"/>
           <w:i w:val="0"/>
           <w:iCs w:val="0"/>
@@ -1669,7 +1716,7 @@
       </w:pPr>
       <w:r>
         <w:rPr>
-          <w:rStyle w:val="6"/>
+          <w:rStyle w:val="7"/>
           <w:rFonts w:hint="default" w:ascii="Calibri" w:hAnsi="Calibri" w:eastAsia="sans-serif" w:cs="Calibri"/>
           <w:b/>
           <w:bCs/>
@@ -1736,6 +1783,7 @@
             <w:insideH w:val="none" w:color="auto" w:sz="0" w:space="0"/>
             <w:insideV w:val="none" w:color="auto" w:sz="0" w:space="0"/>
           </w:tblBorders>
+          <w:shd w:val="clear" w:color="auto" w:fill="FFFFFF"/>
           <w:tblCellMar>
             <w:top w:w="15" w:type="dxa"/>
             <w:left w:w="15" w:type="dxa"/>
@@ -1776,7 +1824,7 @@
             </w:pPr>
             <w:r>
               <w:rPr>
-                <w:rStyle w:val="6"/>
+                <w:rStyle w:val="7"/>
                 <w:rFonts w:hint="default" w:ascii="Calibri" w:hAnsi="Calibri" w:eastAsia="sans-serif" w:cs="Calibri"/>
                 <w:b/>
                 <w:bCs/>
@@ -2247,7 +2295,7 @@
     <w:lsdException w:unhideWhenUsed="0" w:uiPriority="0" w:semiHidden="0" w:name="Body Text Indent 2"/>
     <w:lsdException w:unhideWhenUsed="0" w:uiPriority="0" w:semiHidden="0" w:name="Body Text Indent 3"/>
     <w:lsdException w:unhideWhenUsed="0" w:uiPriority="0" w:semiHidden="0" w:name="Block Text"/>
-    <w:lsdException w:unhideWhenUsed="0" w:uiPriority="0" w:semiHidden="0" w:name="Hyperlink"/>
+    <w:lsdException w:qFormat="1" w:unhideWhenUsed="0" w:uiPriority="0" w:semiHidden="0" w:name="Hyperlink"/>
     <w:lsdException w:unhideWhenUsed="0" w:uiPriority="0" w:semiHidden="0" w:name="FollowedHyperlink"/>
     <w:lsdException w:qFormat="1" w:unhideWhenUsed="0" w:uiPriority="0" w:semiHidden="0" w:name="Strong"/>
     <w:lsdException w:qFormat="1" w:unhideWhenUsed="0" w:uiPriority="0" w:semiHidden="0" w:name="Emphasis"/>
@@ -2450,15 +2498,25 @@
     </w:rPr>
   </w:style>
   <w:style w:type="character" w:styleId="5">
+    <w:name w:val="FollowedHyperlink"/>
+    <w:basedOn w:val="2"/>
+    <w:uiPriority w:val="0"/>
+    <w:rPr>
+      <w:color w:val="800080"/>
+      <w:u w:val="single"/>
+    </w:rPr>
+  </w:style>
+  <w:style w:type="character" w:styleId="6">
     <w:name w:val="Hyperlink"/>
     <w:basedOn w:val="2"/>
+    <w:qFormat/>
     <w:uiPriority w:val="0"/>
     <w:rPr>
       <w:color w:val="0000FF"/>
       <w:u w:val="single"/>
     </w:rPr>
   </w:style>
-  <w:style w:type="character" w:styleId="6">
+  <w:style w:type="character" w:styleId="7">
     <w:name w:val="Strong"/>
     <w:basedOn w:val="2"/>
     <w:qFormat/>

</xml_diff>

<commit_message>
penambahan fitur favorite dan aksesibilitas ketika offline
</commit_message>
<xml_diff>
--- a/todo.docx
+++ b/todo.docx
@@ -433,18 +433,20 @@
         <w:jc w:val="left"/>
         <w:rPr>
           <w:rFonts w:hint="default" w:ascii="Calibri" w:hAnsi="Calibri" w:cs="Calibri"/>
-        </w:rPr>
-      </w:pPr>
-      <w:r>
-        <w:rPr>
-          <w:rFonts w:hint="default" w:ascii="Calibri" w:hAnsi="Calibri" w:eastAsia="sans-serif" w:cs="Calibri"/>
-          <w:i w:val="0"/>
-          <w:iCs w:val="0"/>
-          <w:caps w:val="0"/>
-          <w:color w:val="52525B"/>
-          <w:spacing w:val="0"/>
-          <w:sz w:val="27"/>
-          <w:szCs w:val="27"/>
+          <w:highlight w:val="green"/>
+        </w:rPr>
+      </w:pPr>
+      <w:r>
+        <w:rPr>
+          <w:rFonts w:hint="default" w:ascii="Calibri" w:hAnsi="Calibri" w:eastAsia="sans-serif" w:cs="Calibri"/>
+          <w:i w:val="0"/>
+          <w:iCs w:val="0"/>
+          <w:caps w:val="0"/>
+          <w:color w:val="52525B"/>
+          <w:spacing w:val="0"/>
+          <w:sz w:val="27"/>
+          <w:szCs w:val="27"/>
+          <w:highlight w:val="green"/>
           <w:shd w:val="clear" w:fill="FFFFFF"/>
         </w:rPr>
         <w:t>Pada halaman detail restoran harus terdapat:</w:t>
@@ -754,7 +756,7 @@
           <w:szCs w:val="27"/>
           <w:shd w:val="clear" w:fill="FFFFFF"/>
         </w:rPr>
-        <w:t>Terdapat tombol favorite untuk memasukkan atau menghapus restoran favorit da</w:t>
+        <w:t>Terdapat tombol favorite untuk memasukkan atau menghapus restoran favorit dari dat</w:t>
       </w:r>
       <w:bookmarkStart w:id="0" w:name="_GoBack"/>
       <w:bookmarkEnd w:id="0"/>
@@ -770,7 +772,7 @@
           <w:szCs w:val="27"/>
           <w:shd w:val="clear" w:fill="FFFFFF"/>
         </w:rPr>
-        <w:t>ri database (gunakan IndexedDB).</w:t>
+        <w:t>abase (gunakan IndexedDB).</w:t>
       </w:r>
     </w:p>
     <w:p>
@@ -991,6 +993,7 @@
         <w:jc w:val="left"/>
         <w:rPr>
           <w:rFonts w:hint="default" w:ascii="Calibri" w:hAnsi="Calibri" w:cs="Calibri"/>
+          <w:highlight w:val="green"/>
         </w:rPr>
       </w:pPr>
       <w:r>
@@ -1006,6 +1009,7 @@
           <w:spacing w:val="0"/>
           <w:sz w:val="27"/>
           <w:szCs w:val="27"/>
+          <w:highlight w:val="green"/>
           <w:shd w:val="clear" w:fill="FFFFFF"/>
         </w:rPr>
         <w:t>Native Capability</w:t>
@@ -1020,6 +1024,7 @@
           <w:spacing w:val="0"/>
           <w:sz w:val="27"/>
           <w:szCs w:val="27"/>
+          <w:highlight w:val="green"/>
           <w:shd w:val="clear" w:fill="FFFFFF"/>
         </w:rPr>
         <w:br w:type="textWrapping"/>
@@ -1034,6 +1039,7 @@
           <w:spacing w:val="0"/>
           <w:sz w:val="27"/>
           <w:szCs w:val="27"/>
+          <w:highlight w:val="green"/>
           <w:shd w:val="clear" w:fill="FFFFFF"/>
         </w:rPr>
         <w:t>Syarat:</w:t>
@@ -1057,18 +1063,20 @@
         <w:jc w:val="left"/>
         <w:rPr>
           <w:rFonts w:hint="default" w:ascii="Calibri" w:hAnsi="Calibri" w:cs="Calibri"/>
-        </w:rPr>
-      </w:pPr>
-      <w:r>
-        <w:rPr>
-          <w:rFonts w:hint="default" w:ascii="Calibri" w:hAnsi="Calibri" w:eastAsia="sans-serif" w:cs="Calibri"/>
-          <w:i w:val="0"/>
-          <w:iCs w:val="0"/>
-          <w:caps w:val="0"/>
-          <w:color w:val="52525B"/>
-          <w:spacing w:val="0"/>
-          <w:sz w:val="27"/>
-          <w:szCs w:val="27"/>
+          <w:highlight w:val="green"/>
+        </w:rPr>
+      </w:pPr>
+      <w:r>
+        <w:rPr>
+          <w:rFonts w:hint="default" w:ascii="Calibri" w:hAnsi="Calibri" w:eastAsia="sans-serif" w:cs="Calibri"/>
+          <w:i w:val="0"/>
+          <w:iCs w:val="0"/>
+          <w:caps w:val="0"/>
+          <w:color w:val="52525B"/>
+          <w:spacing w:val="0"/>
+          <w:sz w:val="27"/>
+          <w:szCs w:val="27"/>
+          <w:highlight w:val="green"/>
           <w:shd w:val="clear" w:fill="FFFFFF"/>
         </w:rPr>
         <w:t>Aplikasi dapat diakses dalam keadaan offline tanpa ada aset yang gagal dimuat, termasuk data yang didapatkan dari API. Anda bebas menggunakan strategi caching apapun, bahkan menggunakan workbox.</w:t>

</xml_diff>

<commit_message>
perbaikan ukuran tombol dan anchor
</commit_message>
<xml_diff>
--- a/todo.docx
+++ b/todo.docx
@@ -17,6 +17,7 @@
         <w:jc w:val="left"/>
         <w:rPr>
           <w:rFonts w:hint="default" w:ascii="Calibri" w:hAnsi="Calibri" w:cs="Calibri"/>
+          <w:highlight w:val="none"/>
         </w:rPr>
       </w:pPr>
       <w:r>
@@ -32,6 +33,7 @@
           <w:spacing w:val="0"/>
           <w:sz w:val="27"/>
           <w:szCs w:val="27"/>
+          <w:highlight w:val="none"/>
           <w:shd w:val="clear" w:fill="FFFFFF"/>
         </w:rPr>
         <w:t>Halaman Utama (Daftar Restoran)</w:t>
@@ -46,6 +48,7 @@
           <w:spacing w:val="0"/>
           <w:sz w:val="27"/>
           <w:szCs w:val="27"/>
+          <w:highlight w:val="none"/>
           <w:shd w:val="clear" w:fill="FFFFFF"/>
         </w:rPr>
         <w:br w:type="textWrapping"/>
@@ -60,6 +63,7 @@
           <w:spacing w:val="0"/>
           <w:sz w:val="27"/>
           <w:szCs w:val="27"/>
+          <w:highlight w:val="none"/>
           <w:shd w:val="clear" w:fill="FFFFFF"/>
         </w:rPr>
         <w:t>Syarat:</w:t>
@@ -80,20 +84,20 @@
         <w:jc w:val="left"/>
         <w:rPr>
           <w:rFonts w:hint="default" w:ascii="Calibri" w:hAnsi="Calibri" w:cs="Calibri"/>
-          <w:highlight w:val="green"/>
-        </w:rPr>
-      </w:pPr>
-      <w:r>
-        <w:rPr>
-          <w:rFonts w:hint="default" w:ascii="Calibri" w:hAnsi="Calibri" w:eastAsia="sans-serif" w:cs="Calibri"/>
-          <w:i w:val="0"/>
-          <w:iCs w:val="0"/>
-          <w:caps w:val="0"/>
-          <w:color w:val="52525B"/>
-          <w:spacing w:val="0"/>
-          <w:sz w:val="27"/>
-          <w:szCs w:val="27"/>
-          <w:highlight w:val="green"/>
+          <w:highlight w:val="none"/>
+        </w:rPr>
+      </w:pPr>
+      <w:r>
+        <w:rPr>
+          <w:rFonts w:hint="default" w:ascii="Calibri" w:hAnsi="Calibri" w:eastAsia="sans-serif" w:cs="Calibri"/>
+          <w:i w:val="0"/>
+          <w:iCs w:val="0"/>
+          <w:caps w:val="0"/>
+          <w:color w:val="52525B"/>
+          <w:spacing w:val="0"/>
+          <w:sz w:val="27"/>
+          <w:szCs w:val="27"/>
+          <w:highlight w:val="none"/>
           <w:shd w:val="clear" w:fill="FFFFFF"/>
         </w:rPr>
         <w:t>Menampilkan daftar restoran yang datanya bersumber dari API </w:t>
@@ -108,7 +112,7 @@
           <w:spacing w:val="0"/>
           <w:sz w:val="27"/>
           <w:szCs w:val="27"/>
-          <w:highlight w:val="green"/>
+          <w:highlight w:val="none"/>
           <w:u w:val="none"/>
           <w:shd w:val="clear" w:fill="FFFFFF"/>
         </w:rPr>
@@ -124,7 +128,7 @@
           <w:spacing w:val="0"/>
           <w:sz w:val="27"/>
           <w:szCs w:val="27"/>
-          <w:highlight w:val="green"/>
+          <w:highlight w:val="none"/>
           <w:u w:val="none"/>
           <w:shd w:val="clear" w:fill="FFFFFF"/>
         </w:rPr>
@@ -140,7 +144,7 @@
           <w:spacing w:val="0"/>
           <w:sz w:val="27"/>
           <w:szCs w:val="27"/>
-          <w:highlight w:val="green"/>
+          <w:highlight w:val="none"/>
           <w:u w:val="none"/>
           <w:shd w:val="clear" w:fill="FFFFFF"/>
         </w:rPr>
@@ -157,7 +161,7 @@
           <w:spacing w:val="0"/>
           <w:sz w:val="27"/>
           <w:szCs w:val="27"/>
-          <w:highlight w:val="green"/>
+          <w:highlight w:val="none"/>
           <w:u w:val="none"/>
           <w:shd w:val="clear" w:fill="FFFFFF"/>
         </w:rPr>
@@ -173,7 +177,7 @@
           <w:spacing w:val="0"/>
           <w:sz w:val="27"/>
           <w:szCs w:val="27"/>
-          <w:highlight w:val="green"/>
+          <w:highlight w:val="none"/>
           <w:u w:val="none"/>
           <w:shd w:val="clear" w:fill="FFFFFF"/>
         </w:rPr>
@@ -189,7 +193,7 @@
           <w:spacing w:val="0"/>
           <w:sz w:val="27"/>
           <w:szCs w:val="27"/>
-          <w:highlight w:val="green"/>
+          <w:highlight w:val="none"/>
           <w:shd w:val="clear" w:fill="FFFFFF"/>
         </w:rPr>
         <w:t>. Silakan lihat dokumentasinya pada halaman tersebut.</w:t>
@@ -210,20 +214,20 @@
         <w:jc w:val="left"/>
         <w:rPr>
           <w:rFonts w:hint="default" w:ascii="Calibri" w:hAnsi="Calibri" w:cs="Calibri"/>
-          <w:highlight w:val="green"/>
-        </w:rPr>
-      </w:pPr>
-      <w:r>
-        <w:rPr>
-          <w:rFonts w:hint="default" w:ascii="Calibri" w:hAnsi="Calibri" w:eastAsia="sans-serif" w:cs="Calibri"/>
-          <w:i w:val="0"/>
-          <w:iCs w:val="0"/>
-          <w:caps w:val="0"/>
-          <w:color w:val="52525B"/>
-          <w:spacing w:val="0"/>
-          <w:sz w:val="27"/>
-          <w:szCs w:val="27"/>
-          <w:highlight w:val="green"/>
+          <w:highlight w:val="none"/>
+        </w:rPr>
+      </w:pPr>
+      <w:r>
+        <w:rPr>
+          <w:rFonts w:hint="default" w:ascii="Calibri" w:hAnsi="Calibri" w:eastAsia="sans-serif" w:cs="Calibri"/>
+          <w:i w:val="0"/>
+          <w:iCs w:val="0"/>
+          <w:caps w:val="0"/>
+          <w:color w:val="52525B"/>
+          <w:spacing w:val="0"/>
+          <w:sz w:val="27"/>
+          <w:szCs w:val="27"/>
+          <w:highlight w:val="none"/>
           <w:shd w:val="clear" w:fill="FFFFFF"/>
         </w:rPr>
         <w:t>Wajib menampilkan nama, gambar dan minimal salah satu diantara kota, rating, dan atau deskripsi pada restoran.</w:t>
@@ -244,20 +248,20 @@
         <w:jc w:val="left"/>
         <w:rPr>
           <w:rFonts w:hint="default" w:ascii="Calibri" w:hAnsi="Calibri" w:cs="Calibri"/>
-          <w:highlight w:val="green"/>
-        </w:rPr>
-      </w:pPr>
-      <w:r>
-        <w:rPr>
-          <w:rFonts w:hint="default" w:ascii="Calibri" w:hAnsi="Calibri" w:eastAsia="sans-serif" w:cs="Calibri"/>
-          <w:i w:val="0"/>
-          <w:iCs w:val="0"/>
-          <w:caps w:val="0"/>
-          <w:color w:val="52525B"/>
-          <w:spacing w:val="0"/>
-          <w:sz w:val="27"/>
-          <w:szCs w:val="27"/>
-          <w:highlight w:val="green"/>
+          <w:highlight w:val="none"/>
+        </w:rPr>
+      </w:pPr>
+      <w:r>
+        <w:rPr>
+          <w:rFonts w:hint="default" w:ascii="Calibri" w:hAnsi="Calibri" w:eastAsia="sans-serif" w:cs="Calibri"/>
+          <w:i w:val="0"/>
+          <w:iCs w:val="0"/>
+          <w:caps w:val="0"/>
+          <w:color w:val="52525B"/>
+          <w:spacing w:val="0"/>
+          <w:sz w:val="27"/>
+          <w:szCs w:val="27"/>
+          <w:highlight w:val="none"/>
           <w:shd w:val="clear" w:fill="FFFFFF"/>
         </w:rPr>
         <w:t>Terdapat tautan/CTA yang mengarah ke detail restoran pada tiap itemnya.</w:t>
@@ -278,24 +282,26 @@
         <w:jc w:val="left"/>
         <w:rPr>
           <w:rFonts w:hint="default" w:ascii="Calibri" w:hAnsi="Calibri" w:cs="Calibri"/>
-          <w:highlight w:val="green"/>
-        </w:rPr>
-      </w:pPr>
-      <w:r>
-        <w:rPr>
-          <w:rFonts w:hint="default" w:ascii="Calibri" w:hAnsi="Calibri" w:eastAsia="sans-serif" w:cs="Calibri"/>
-          <w:i w:val="0"/>
-          <w:iCs w:val="0"/>
-          <w:caps w:val="0"/>
-          <w:color w:val="52525B"/>
-          <w:spacing w:val="0"/>
-          <w:sz w:val="27"/>
-          <w:szCs w:val="27"/>
-          <w:highlight w:val="green"/>
+          <w:highlight w:val="none"/>
+        </w:rPr>
+      </w:pPr>
+      <w:r>
+        <w:rPr>
+          <w:rFonts w:hint="default" w:ascii="Calibri" w:hAnsi="Calibri" w:eastAsia="sans-serif" w:cs="Calibri"/>
+          <w:i w:val="0"/>
+          <w:iCs w:val="0"/>
+          <w:caps w:val="0"/>
+          <w:color w:val="52525B"/>
+          <w:spacing w:val="0"/>
+          <w:sz w:val="27"/>
+          <w:szCs w:val="27"/>
+          <w:highlight w:val="none"/>
           <w:shd w:val="clear" w:fill="FFFFFF"/>
         </w:rPr>
         <w:t>Hero elemen tetap dipertahankan.</w:t>
       </w:r>
+      <w:bookmarkStart w:id="0" w:name="_GoBack"/>
+      <w:bookmarkEnd w:id="0"/>
     </w:p>
     <w:p>
       <w:pPr>
@@ -312,6 +318,7 @@
         <w:jc w:val="left"/>
         <w:rPr>
           <w:rFonts w:hint="default" w:ascii="Calibri" w:hAnsi="Calibri" w:cs="Calibri"/>
+          <w:highlight w:val="none"/>
         </w:rPr>
       </w:pPr>
     </w:p>
@@ -330,6 +337,7 @@
         <w:jc w:val="left"/>
         <w:rPr>
           <w:rFonts w:hint="default" w:ascii="Calibri" w:hAnsi="Calibri" w:cs="Calibri"/>
+          <w:highlight w:val="none"/>
         </w:rPr>
       </w:pPr>
       <w:r>
@@ -345,6 +353,7 @@
           <w:spacing w:val="0"/>
           <w:sz w:val="27"/>
           <w:szCs w:val="27"/>
+          <w:highlight w:val="none"/>
           <w:shd w:val="clear" w:fill="FFFFFF"/>
         </w:rPr>
         <w:t>Halaman Detail Restoran</w:t>
@@ -359,6 +368,7 @@
           <w:spacing w:val="0"/>
           <w:sz w:val="27"/>
           <w:szCs w:val="27"/>
+          <w:highlight w:val="none"/>
           <w:shd w:val="clear" w:fill="FFFFFF"/>
         </w:rPr>
         <w:br w:type="textWrapping"/>
@@ -373,6 +383,7 @@
           <w:spacing w:val="0"/>
           <w:sz w:val="27"/>
           <w:szCs w:val="27"/>
+          <w:highlight w:val="none"/>
           <w:shd w:val="clear" w:fill="FFFFFF"/>
         </w:rPr>
         <w:t>Syarat:</w:t>
@@ -396,20 +407,20 @@
         <w:jc w:val="left"/>
         <w:rPr>
           <w:rFonts w:hint="default" w:ascii="Calibri" w:hAnsi="Calibri" w:cs="Calibri"/>
-          <w:highlight w:val="green"/>
-        </w:rPr>
-      </w:pPr>
-      <w:r>
-        <w:rPr>
-          <w:rFonts w:hint="default" w:ascii="Calibri" w:hAnsi="Calibri" w:eastAsia="sans-serif" w:cs="Calibri"/>
-          <w:i w:val="0"/>
-          <w:iCs w:val="0"/>
-          <w:caps w:val="0"/>
-          <w:color w:val="52525B"/>
-          <w:spacing w:val="0"/>
-          <w:sz w:val="27"/>
-          <w:szCs w:val="27"/>
-          <w:highlight w:val="green"/>
+          <w:highlight w:val="none"/>
+        </w:rPr>
+      </w:pPr>
+      <w:r>
+        <w:rPr>
+          <w:rFonts w:hint="default" w:ascii="Calibri" w:hAnsi="Calibri" w:eastAsia="sans-serif" w:cs="Calibri"/>
+          <w:i w:val="0"/>
+          <w:iCs w:val="0"/>
+          <w:caps w:val="0"/>
+          <w:color w:val="52525B"/>
+          <w:spacing w:val="0"/>
+          <w:sz w:val="27"/>
+          <w:szCs w:val="27"/>
+          <w:highlight w:val="none"/>
           <w:shd w:val="clear" w:fill="FFFFFF"/>
         </w:rPr>
         <w:t>Menampilkan detail dari restoran yang dipilih dari halaman utama (daftar restoran) atau halaman favorit restoran.</w:t>
@@ -433,20 +444,20 @@
         <w:jc w:val="left"/>
         <w:rPr>
           <w:rFonts w:hint="default" w:ascii="Calibri" w:hAnsi="Calibri" w:cs="Calibri"/>
-          <w:highlight w:val="green"/>
-        </w:rPr>
-      </w:pPr>
-      <w:r>
-        <w:rPr>
-          <w:rFonts w:hint="default" w:ascii="Calibri" w:hAnsi="Calibri" w:eastAsia="sans-serif" w:cs="Calibri"/>
-          <w:i w:val="0"/>
-          <w:iCs w:val="0"/>
-          <w:caps w:val="0"/>
-          <w:color w:val="52525B"/>
-          <w:spacing w:val="0"/>
-          <w:sz w:val="27"/>
-          <w:szCs w:val="27"/>
-          <w:highlight w:val="green"/>
+          <w:highlight w:val="none"/>
+        </w:rPr>
+      </w:pPr>
+      <w:r>
+        <w:rPr>
+          <w:rFonts w:hint="default" w:ascii="Calibri" w:hAnsi="Calibri" w:eastAsia="sans-serif" w:cs="Calibri"/>
+          <w:i w:val="0"/>
+          <w:iCs w:val="0"/>
+          <w:caps w:val="0"/>
+          <w:color w:val="52525B"/>
+          <w:spacing w:val="0"/>
+          <w:sz w:val="27"/>
+          <w:szCs w:val="27"/>
+          <w:highlight w:val="none"/>
           <w:shd w:val="clear" w:fill="FFFFFF"/>
         </w:rPr>
         <w:t>Pada halaman detail restoran harus terdapat:</w:t>
@@ -467,20 +478,20 @@
         <w:jc w:val="left"/>
         <w:rPr>
           <w:rFonts w:hint="default" w:ascii="Calibri" w:hAnsi="Calibri" w:cs="Calibri"/>
-          <w:highlight w:val="green"/>
-        </w:rPr>
-      </w:pPr>
-      <w:r>
-        <w:rPr>
-          <w:rFonts w:hint="default" w:ascii="Calibri" w:hAnsi="Calibri" w:eastAsia="sans-serif" w:cs="Calibri"/>
-          <w:i w:val="0"/>
-          <w:iCs w:val="0"/>
-          <w:caps w:val="0"/>
-          <w:color w:val="52525B"/>
-          <w:spacing w:val="0"/>
-          <w:sz w:val="27"/>
-          <w:szCs w:val="27"/>
-          <w:highlight w:val="green"/>
+          <w:highlight w:val="none"/>
+        </w:rPr>
+      </w:pPr>
+      <w:r>
+        <w:rPr>
+          <w:rFonts w:hint="default" w:ascii="Calibri" w:hAnsi="Calibri" w:eastAsia="sans-serif" w:cs="Calibri"/>
+          <w:i w:val="0"/>
+          <w:iCs w:val="0"/>
+          <w:caps w:val="0"/>
+          <w:color w:val="52525B"/>
+          <w:spacing w:val="0"/>
+          <w:sz w:val="27"/>
+          <w:szCs w:val="27"/>
+          <w:highlight w:val="none"/>
           <w:shd w:val="clear" w:fill="FFFFFF"/>
         </w:rPr>
         <w:t>Nama restoran</w:t>
@@ -501,20 +512,20 @@
         <w:jc w:val="left"/>
         <w:rPr>
           <w:rFonts w:hint="default" w:ascii="Calibri" w:hAnsi="Calibri" w:cs="Calibri"/>
-          <w:highlight w:val="green"/>
-        </w:rPr>
-      </w:pPr>
-      <w:r>
-        <w:rPr>
-          <w:rFonts w:hint="default" w:ascii="Calibri" w:hAnsi="Calibri" w:eastAsia="sans-serif" w:cs="Calibri"/>
-          <w:i w:val="0"/>
-          <w:iCs w:val="0"/>
-          <w:caps w:val="0"/>
-          <w:color w:val="52525B"/>
-          <w:spacing w:val="0"/>
-          <w:sz w:val="27"/>
-          <w:szCs w:val="27"/>
-          <w:highlight w:val="green"/>
+          <w:highlight w:val="none"/>
+        </w:rPr>
+      </w:pPr>
+      <w:r>
+        <w:rPr>
+          <w:rFonts w:hint="default" w:ascii="Calibri" w:hAnsi="Calibri" w:eastAsia="sans-serif" w:cs="Calibri"/>
+          <w:i w:val="0"/>
+          <w:iCs w:val="0"/>
+          <w:caps w:val="0"/>
+          <w:color w:val="52525B"/>
+          <w:spacing w:val="0"/>
+          <w:sz w:val="27"/>
+          <w:szCs w:val="27"/>
+          <w:highlight w:val="none"/>
           <w:shd w:val="clear" w:fill="FFFFFF"/>
         </w:rPr>
         <w:t>Gambar</w:t>
@@ -535,20 +546,20 @@
         <w:jc w:val="left"/>
         <w:rPr>
           <w:rFonts w:hint="default" w:ascii="Calibri" w:hAnsi="Calibri" w:cs="Calibri"/>
-          <w:highlight w:val="green"/>
-        </w:rPr>
-      </w:pPr>
-      <w:r>
-        <w:rPr>
-          <w:rFonts w:hint="default" w:ascii="Calibri" w:hAnsi="Calibri" w:eastAsia="sans-serif" w:cs="Calibri"/>
-          <w:i w:val="0"/>
-          <w:iCs w:val="0"/>
-          <w:caps w:val="0"/>
-          <w:color w:val="52525B"/>
-          <w:spacing w:val="0"/>
-          <w:sz w:val="27"/>
-          <w:szCs w:val="27"/>
-          <w:highlight w:val="green"/>
+          <w:highlight w:val="none"/>
+        </w:rPr>
+      </w:pPr>
+      <w:r>
+        <w:rPr>
+          <w:rFonts w:hint="default" w:ascii="Calibri" w:hAnsi="Calibri" w:eastAsia="sans-serif" w:cs="Calibri"/>
+          <w:i w:val="0"/>
+          <w:iCs w:val="0"/>
+          <w:caps w:val="0"/>
+          <w:color w:val="52525B"/>
+          <w:spacing w:val="0"/>
+          <w:sz w:val="27"/>
+          <w:szCs w:val="27"/>
+          <w:highlight w:val="none"/>
           <w:shd w:val="clear" w:fill="FFFFFF"/>
         </w:rPr>
         <w:t>Alamat</w:t>
@@ -569,20 +580,20 @@
         <w:jc w:val="left"/>
         <w:rPr>
           <w:rFonts w:hint="default" w:ascii="Calibri" w:hAnsi="Calibri" w:cs="Calibri"/>
-          <w:highlight w:val="green"/>
-        </w:rPr>
-      </w:pPr>
-      <w:r>
-        <w:rPr>
-          <w:rFonts w:hint="default" w:ascii="Calibri" w:hAnsi="Calibri" w:eastAsia="sans-serif" w:cs="Calibri"/>
-          <w:i w:val="0"/>
-          <w:iCs w:val="0"/>
-          <w:caps w:val="0"/>
-          <w:color w:val="52525B"/>
-          <w:spacing w:val="0"/>
-          <w:sz w:val="27"/>
-          <w:szCs w:val="27"/>
-          <w:highlight w:val="green"/>
+          <w:highlight w:val="none"/>
+        </w:rPr>
+      </w:pPr>
+      <w:r>
+        <w:rPr>
+          <w:rFonts w:hint="default" w:ascii="Calibri" w:hAnsi="Calibri" w:eastAsia="sans-serif" w:cs="Calibri"/>
+          <w:i w:val="0"/>
+          <w:iCs w:val="0"/>
+          <w:caps w:val="0"/>
+          <w:color w:val="52525B"/>
+          <w:spacing w:val="0"/>
+          <w:sz w:val="27"/>
+          <w:szCs w:val="27"/>
+          <w:highlight w:val="none"/>
           <w:shd w:val="clear" w:fill="FFFFFF"/>
         </w:rPr>
         <w:t>Kota </w:t>
@@ -603,20 +614,20 @@
         <w:jc w:val="left"/>
         <w:rPr>
           <w:rFonts w:hint="default" w:ascii="Calibri" w:hAnsi="Calibri" w:cs="Calibri"/>
-          <w:highlight w:val="green"/>
-        </w:rPr>
-      </w:pPr>
-      <w:r>
-        <w:rPr>
-          <w:rFonts w:hint="default" w:ascii="Calibri" w:hAnsi="Calibri" w:eastAsia="sans-serif" w:cs="Calibri"/>
-          <w:i w:val="0"/>
-          <w:iCs w:val="0"/>
-          <w:caps w:val="0"/>
-          <w:color w:val="52525B"/>
-          <w:spacing w:val="0"/>
-          <w:sz w:val="27"/>
-          <w:szCs w:val="27"/>
-          <w:highlight w:val="green"/>
+          <w:highlight w:val="none"/>
+        </w:rPr>
+      </w:pPr>
+      <w:r>
+        <w:rPr>
+          <w:rFonts w:hint="default" w:ascii="Calibri" w:hAnsi="Calibri" w:eastAsia="sans-serif" w:cs="Calibri"/>
+          <w:i w:val="0"/>
+          <w:iCs w:val="0"/>
+          <w:caps w:val="0"/>
+          <w:color w:val="52525B"/>
+          <w:spacing w:val="0"/>
+          <w:sz w:val="27"/>
+          <w:szCs w:val="27"/>
+          <w:highlight w:val="none"/>
           <w:shd w:val="clear" w:fill="FFFFFF"/>
         </w:rPr>
         <w:t>Deskripsi</w:t>
@@ -637,20 +648,20 @@
         <w:jc w:val="left"/>
         <w:rPr>
           <w:rFonts w:hint="default" w:ascii="Calibri" w:hAnsi="Calibri" w:cs="Calibri"/>
-          <w:highlight w:val="green"/>
-        </w:rPr>
-      </w:pPr>
-      <w:r>
-        <w:rPr>
-          <w:rFonts w:hint="default" w:ascii="Calibri" w:hAnsi="Calibri" w:eastAsia="sans-serif" w:cs="Calibri"/>
-          <w:i w:val="0"/>
-          <w:iCs w:val="0"/>
-          <w:caps w:val="0"/>
-          <w:color w:val="52525B"/>
-          <w:spacing w:val="0"/>
-          <w:sz w:val="27"/>
-          <w:szCs w:val="27"/>
-          <w:highlight w:val="green"/>
+          <w:highlight w:val="none"/>
+        </w:rPr>
+      </w:pPr>
+      <w:r>
+        <w:rPr>
+          <w:rFonts w:hint="default" w:ascii="Calibri" w:hAnsi="Calibri" w:eastAsia="sans-serif" w:cs="Calibri"/>
+          <w:i w:val="0"/>
+          <w:iCs w:val="0"/>
+          <w:caps w:val="0"/>
+          <w:color w:val="52525B"/>
+          <w:spacing w:val="0"/>
+          <w:sz w:val="27"/>
+          <w:szCs w:val="27"/>
+          <w:highlight w:val="none"/>
           <w:shd w:val="clear" w:fill="FFFFFF"/>
         </w:rPr>
         <w:t>Menu Makanan</w:t>
@@ -671,20 +682,20 @@
         <w:jc w:val="left"/>
         <w:rPr>
           <w:rFonts w:hint="default" w:ascii="Calibri" w:hAnsi="Calibri" w:cs="Calibri"/>
-          <w:highlight w:val="green"/>
-        </w:rPr>
-      </w:pPr>
-      <w:r>
-        <w:rPr>
-          <w:rFonts w:hint="default" w:ascii="Calibri" w:hAnsi="Calibri" w:eastAsia="sans-serif" w:cs="Calibri"/>
-          <w:i w:val="0"/>
-          <w:iCs w:val="0"/>
-          <w:caps w:val="0"/>
-          <w:color w:val="52525B"/>
-          <w:spacing w:val="0"/>
-          <w:sz w:val="27"/>
-          <w:szCs w:val="27"/>
-          <w:highlight w:val="green"/>
+          <w:highlight w:val="none"/>
+        </w:rPr>
+      </w:pPr>
+      <w:r>
+        <w:rPr>
+          <w:rFonts w:hint="default" w:ascii="Calibri" w:hAnsi="Calibri" w:eastAsia="sans-serif" w:cs="Calibri"/>
+          <w:i w:val="0"/>
+          <w:iCs w:val="0"/>
+          <w:caps w:val="0"/>
+          <w:color w:val="52525B"/>
+          <w:spacing w:val="0"/>
+          <w:sz w:val="27"/>
+          <w:szCs w:val="27"/>
+          <w:highlight w:val="none"/>
           <w:shd w:val="clear" w:fill="FFFFFF"/>
         </w:rPr>
         <w:t>Menu Minuman</w:t>
@@ -705,20 +716,20 @@
         <w:jc w:val="left"/>
         <w:rPr>
           <w:rFonts w:hint="default" w:ascii="Calibri" w:hAnsi="Calibri" w:cs="Calibri"/>
-          <w:highlight w:val="green"/>
-        </w:rPr>
-      </w:pPr>
-      <w:r>
-        <w:rPr>
-          <w:rFonts w:hint="default" w:ascii="Calibri" w:hAnsi="Calibri" w:eastAsia="sans-serif" w:cs="Calibri"/>
-          <w:i w:val="0"/>
-          <w:iCs w:val="0"/>
-          <w:caps w:val="0"/>
-          <w:color w:val="52525B"/>
-          <w:spacing w:val="0"/>
-          <w:sz w:val="27"/>
-          <w:szCs w:val="27"/>
-          <w:highlight w:val="green"/>
+          <w:highlight w:val="none"/>
+        </w:rPr>
+      </w:pPr>
+      <w:r>
+        <w:rPr>
+          <w:rFonts w:hint="default" w:ascii="Calibri" w:hAnsi="Calibri" w:eastAsia="sans-serif" w:cs="Calibri"/>
+          <w:i w:val="0"/>
+          <w:iCs w:val="0"/>
+          <w:caps w:val="0"/>
+          <w:color w:val="52525B"/>
+          <w:spacing w:val="0"/>
+          <w:sz w:val="27"/>
+          <w:szCs w:val="27"/>
+          <w:highlight w:val="none"/>
           <w:shd w:val="clear" w:fill="FFFFFF"/>
         </w:rPr>
         <w:t>Customer Reviews</w:t>
@@ -742,37 +753,23 @@
         <w:jc w:val="left"/>
         <w:rPr>
           <w:rFonts w:hint="default" w:ascii="Calibri" w:hAnsi="Calibri" w:cs="Calibri"/>
-        </w:rPr>
-      </w:pPr>
-      <w:r>
-        <w:rPr>
-          <w:rFonts w:hint="default" w:ascii="Calibri" w:hAnsi="Calibri" w:eastAsia="sans-serif" w:cs="Calibri"/>
-          <w:i w:val="0"/>
-          <w:iCs w:val="0"/>
-          <w:caps w:val="0"/>
-          <w:color w:val="52525B"/>
-          <w:spacing w:val="0"/>
-          <w:sz w:val="27"/>
-          <w:szCs w:val="27"/>
-          <w:shd w:val="clear" w:fill="FFFFFF"/>
-        </w:rPr>
-        <w:t>Terdapat tombol favorite untuk memasukkan atau menghapus restoran favorit dari dat</w:t>
-      </w:r>
-      <w:bookmarkStart w:id="0" w:name="_GoBack"/>
-      <w:bookmarkEnd w:id="0"/>
-      <w:r>
-        <w:rPr>
-          <w:rFonts w:hint="default" w:ascii="Calibri" w:hAnsi="Calibri" w:eastAsia="sans-serif" w:cs="Calibri"/>
-          <w:i w:val="0"/>
-          <w:iCs w:val="0"/>
-          <w:caps w:val="0"/>
-          <w:color w:val="52525B"/>
-          <w:spacing w:val="0"/>
-          <w:sz w:val="27"/>
-          <w:szCs w:val="27"/>
-          <w:shd w:val="clear" w:fill="FFFFFF"/>
-        </w:rPr>
-        <w:t>abase (gunakan IndexedDB).</w:t>
+          <w:highlight w:val="none"/>
+        </w:rPr>
+      </w:pPr>
+      <w:r>
+        <w:rPr>
+          <w:rFonts w:hint="default" w:ascii="Calibri" w:hAnsi="Calibri" w:eastAsia="sans-serif" w:cs="Calibri"/>
+          <w:i w:val="0"/>
+          <w:iCs w:val="0"/>
+          <w:caps w:val="0"/>
+          <w:color w:val="52525B"/>
+          <w:spacing w:val="0"/>
+          <w:sz w:val="27"/>
+          <w:szCs w:val="27"/>
+          <w:highlight w:val="none"/>
+          <w:shd w:val="clear" w:fill="FFFFFF"/>
+        </w:rPr>
+        <w:t>Terdapat tombol favorite untuk memasukkan atau menghapus restoran favorit dari database (gunakan IndexedDB).</w:t>
       </w:r>
     </w:p>
     <w:p>
@@ -790,6 +787,7 @@
         <w:jc w:val="left"/>
         <w:rPr>
           <w:rFonts w:hint="default" w:ascii="Calibri" w:hAnsi="Calibri" w:cs="Calibri"/>
+          <w:highlight w:val="none"/>
         </w:rPr>
       </w:pPr>
       <w:r>
@@ -805,6 +803,7 @@
           <w:spacing w:val="0"/>
           <w:sz w:val="27"/>
           <w:szCs w:val="27"/>
+          <w:highlight w:val="none"/>
           <w:shd w:val="clear" w:fill="FFFFFF"/>
         </w:rPr>
         <w:t>Halaman Daftar Restoran Favorit</w:t>
@@ -819,6 +818,7 @@
           <w:spacing w:val="0"/>
           <w:sz w:val="27"/>
           <w:szCs w:val="27"/>
+          <w:highlight w:val="none"/>
           <w:shd w:val="clear" w:fill="FFFFFF"/>
         </w:rPr>
         <w:br w:type="textWrapping"/>
@@ -833,6 +833,7 @@
           <w:spacing w:val="0"/>
           <w:sz w:val="27"/>
           <w:szCs w:val="27"/>
+          <w:highlight w:val="none"/>
           <w:shd w:val="clear" w:fill="FFFFFF"/>
         </w:rPr>
         <w:t>Syarat:</w:t>
@@ -856,18 +857,20 @@
         <w:jc w:val="left"/>
         <w:rPr>
           <w:rFonts w:hint="default" w:ascii="Calibri" w:hAnsi="Calibri" w:cs="Calibri"/>
-        </w:rPr>
-      </w:pPr>
-      <w:r>
-        <w:rPr>
-          <w:rFonts w:hint="default" w:ascii="Calibri" w:hAnsi="Calibri" w:eastAsia="sans-serif" w:cs="Calibri"/>
-          <w:i w:val="0"/>
-          <w:iCs w:val="0"/>
-          <w:caps w:val="0"/>
-          <w:color w:val="52525B"/>
-          <w:spacing w:val="0"/>
-          <w:sz w:val="27"/>
-          <w:szCs w:val="27"/>
+          <w:highlight w:val="none"/>
+        </w:rPr>
+      </w:pPr>
+      <w:r>
+        <w:rPr>
+          <w:rFonts w:hint="default" w:ascii="Calibri" w:hAnsi="Calibri" w:eastAsia="sans-serif" w:cs="Calibri"/>
+          <w:i w:val="0"/>
+          <w:iCs w:val="0"/>
+          <w:caps w:val="0"/>
+          <w:color w:val="52525B"/>
+          <w:spacing w:val="0"/>
+          <w:sz w:val="27"/>
+          <w:szCs w:val="27"/>
+          <w:highlight w:val="none"/>
           <w:shd w:val="clear" w:fill="FFFFFF"/>
         </w:rPr>
         <w:t>Halaman Daftar Restoran dapat diakses melalui menu navigasi favorit.</w:t>
@@ -891,18 +894,20 @@
         <w:jc w:val="left"/>
         <w:rPr>
           <w:rFonts w:hint="default" w:ascii="Calibri" w:hAnsi="Calibri" w:cs="Calibri"/>
-        </w:rPr>
-      </w:pPr>
-      <w:r>
-        <w:rPr>
-          <w:rFonts w:hint="default" w:ascii="Calibri" w:hAnsi="Calibri" w:eastAsia="sans-serif" w:cs="Calibri"/>
-          <w:i w:val="0"/>
-          <w:iCs w:val="0"/>
-          <w:caps w:val="0"/>
-          <w:color w:val="52525B"/>
-          <w:spacing w:val="0"/>
-          <w:sz w:val="27"/>
-          <w:szCs w:val="27"/>
+          <w:highlight w:val="none"/>
+        </w:rPr>
+      </w:pPr>
+      <w:r>
+        <w:rPr>
+          <w:rFonts w:hint="default" w:ascii="Calibri" w:hAnsi="Calibri" w:eastAsia="sans-serif" w:cs="Calibri"/>
+          <w:i w:val="0"/>
+          <w:iCs w:val="0"/>
+          <w:caps w:val="0"/>
+          <w:color w:val="52525B"/>
+          <w:spacing w:val="0"/>
+          <w:sz w:val="27"/>
+          <w:szCs w:val="27"/>
+          <w:highlight w:val="none"/>
           <w:shd w:val="clear" w:fill="FFFFFF"/>
         </w:rPr>
         <w:t>Menampilkan restoran yang difavoritkan oleh pengguna (data diambil dari indexedDB).</w:t>
@@ -926,18 +931,20 @@
         <w:jc w:val="left"/>
         <w:rPr>
           <w:rFonts w:hint="default" w:ascii="Calibri" w:hAnsi="Calibri" w:cs="Calibri"/>
-        </w:rPr>
-      </w:pPr>
-      <w:r>
-        <w:rPr>
-          <w:rFonts w:hint="default" w:ascii="Calibri" w:hAnsi="Calibri" w:eastAsia="sans-serif" w:cs="Calibri"/>
-          <w:i w:val="0"/>
-          <w:iCs w:val="0"/>
-          <w:caps w:val="0"/>
-          <w:color w:val="52525B"/>
-          <w:spacing w:val="0"/>
-          <w:sz w:val="27"/>
-          <w:szCs w:val="27"/>
+          <w:highlight w:val="none"/>
+        </w:rPr>
+      </w:pPr>
+      <w:r>
+        <w:rPr>
+          <w:rFonts w:hint="default" w:ascii="Calibri" w:hAnsi="Calibri" w:eastAsia="sans-serif" w:cs="Calibri"/>
+          <w:i w:val="0"/>
+          <w:iCs w:val="0"/>
+          <w:caps w:val="0"/>
+          <w:color w:val="52525B"/>
+          <w:spacing w:val="0"/>
+          <w:sz w:val="27"/>
+          <w:szCs w:val="27"/>
+          <w:highlight w:val="none"/>
           <w:shd w:val="clear" w:fill="FFFFFF"/>
         </w:rPr>
         <w:t>Wajib menampilkan nama, gambar dan minimal salah satu diantara kota, rating, dan atau deskripsi pada restoran.</w:t>
@@ -961,18 +968,20 @@
         <w:jc w:val="left"/>
         <w:rPr>
           <w:rFonts w:hint="default" w:ascii="Calibri" w:hAnsi="Calibri" w:cs="Calibri"/>
-        </w:rPr>
-      </w:pPr>
-      <w:r>
-        <w:rPr>
-          <w:rFonts w:hint="default" w:ascii="Calibri" w:hAnsi="Calibri" w:eastAsia="sans-serif" w:cs="Calibri"/>
-          <w:i w:val="0"/>
-          <w:iCs w:val="0"/>
-          <w:caps w:val="0"/>
-          <w:color w:val="52525B"/>
-          <w:spacing w:val="0"/>
-          <w:sz w:val="27"/>
-          <w:szCs w:val="27"/>
+          <w:highlight w:val="none"/>
+        </w:rPr>
+      </w:pPr>
+      <w:r>
+        <w:rPr>
+          <w:rFonts w:hint="default" w:ascii="Calibri" w:hAnsi="Calibri" w:eastAsia="sans-serif" w:cs="Calibri"/>
+          <w:i w:val="0"/>
+          <w:iCs w:val="0"/>
+          <w:caps w:val="0"/>
+          <w:color w:val="52525B"/>
+          <w:spacing w:val="0"/>
+          <w:sz w:val="27"/>
+          <w:szCs w:val="27"/>
+          <w:highlight w:val="none"/>
           <w:shd w:val="clear" w:fill="FFFFFF"/>
         </w:rPr>
         <w:t>Terdapat tautan/CTA yang mengarah ke detail restoran pada tiap itemnya.</w:t>
@@ -993,7 +1002,7 @@
         <w:jc w:val="left"/>
         <w:rPr>
           <w:rFonts w:hint="default" w:ascii="Calibri" w:hAnsi="Calibri" w:cs="Calibri"/>
-          <w:highlight w:val="green"/>
+          <w:highlight w:val="none"/>
         </w:rPr>
       </w:pPr>
       <w:r>
@@ -1009,7 +1018,7 @@
           <w:spacing w:val="0"/>
           <w:sz w:val="27"/>
           <w:szCs w:val="27"/>
-          <w:highlight w:val="green"/>
+          <w:highlight w:val="none"/>
           <w:shd w:val="clear" w:fill="FFFFFF"/>
         </w:rPr>
         <w:t>Native Capability</w:t>
@@ -1024,7 +1033,7 @@
           <w:spacing w:val="0"/>
           <w:sz w:val="27"/>
           <w:szCs w:val="27"/>
-          <w:highlight w:val="green"/>
+          <w:highlight w:val="none"/>
           <w:shd w:val="clear" w:fill="FFFFFF"/>
         </w:rPr>
         <w:br w:type="textWrapping"/>
@@ -1039,7 +1048,7 @@
           <w:spacing w:val="0"/>
           <w:sz w:val="27"/>
           <w:szCs w:val="27"/>
-          <w:highlight w:val="green"/>
+          <w:highlight w:val="none"/>
           <w:shd w:val="clear" w:fill="FFFFFF"/>
         </w:rPr>
         <w:t>Syarat:</w:t>
@@ -1063,20 +1072,20 @@
         <w:jc w:val="left"/>
         <w:rPr>
           <w:rFonts w:hint="default" w:ascii="Calibri" w:hAnsi="Calibri" w:cs="Calibri"/>
-          <w:highlight w:val="green"/>
-        </w:rPr>
-      </w:pPr>
-      <w:r>
-        <w:rPr>
-          <w:rFonts w:hint="default" w:ascii="Calibri" w:hAnsi="Calibri" w:eastAsia="sans-serif" w:cs="Calibri"/>
-          <w:i w:val="0"/>
-          <w:iCs w:val="0"/>
-          <w:caps w:val="0"/>
-          <w:color w:val="52525B"/>
-          <w:spacing w:val="0"/>
-          <w:sz w:val="27"/>
-          <w:szCs w:val="27"/>
-          <w:highlight w:val="green"/>
+          <w:highlight w:val="none"/>
+        </w:rPr>
+      </w:pPr>
+      <w:r>
+        <w:rPr>
+          <w:rFonts w:hint="default" w:ascii="Calibri" w:hAnsi="Calibri" w:eastAsia="sans-serif" w:cs="Calibri"/>
+          <w:i w:val="0"/>
+          <w:iCs w:val="0"/>
+          <w:caps w:val="0"/>
+          <w:color w:val="52525B"/>
+          <w:spacing w:val="0"/>
+          <w:sz w:val="27"/>
+          <w:szCs w:val="27"/>
+          <w:highlight w:val="none"/>
           <w:shd w:val="clear" w:fill="FFFFFF"/>
         </w:rPr>
         <w:t>Aplikasi dapat diakses dalam keadaan offline tanpa ada aset yang gagal dimuat, termasuk data yang didapatkan dari API. Anda bebas menggunakan strategi caching apapun, bahkan menggunakan workbox.</w:t>
@@ -1100,19 +1109,20 @@
         <w:jc w:val="left"/>
         <w:rPr>
           <w:rFonts w:hint="default" w:ascii="Calibri" w:hAnsi="Calibri" w:cs="Calibri"/>
-        </w:rPr>
-      </w:pPr>
-      <w:r>
-        <w:rPr>
-          <w:rFonts w:hint="default" w:ascii="Calibri" w:hAnsi="Calibri" w:eastAsia="sans-serif" w:cs="Calibri"/>
-          <w:i w:val="0"/>
-          <w:iCs w:val="0"/>
-          <w:caps w:val="0"/>
-          <w:color w:val="52525B"/>
-          <w:spacing w:val="0"/>
-          <w:sz w:val="27"/>
-          <w:szCs w:val="27"/>
-          <w:highlight w:val="green"/>
+          <w:highlight w:val="none"/>
+        </w:rPr>
+      </w:pPr>
+      <w:r>
+        <w:rPr>
+          <w:rFonts w:hint="default" w:ascii="Calibri" w:hAnsi="Calibri" w:eastAsia="sans-serif" w:cs="Calibri"/>
+          <w:i w:val="0"/>
+          <w:iCs w:val="0"/>
+          <w:caps w:val="0"/>
+          <w:color w:val="52525B"/>
+          <w:spacing w:val="0"/>
+          <w:sz w:val="27"/>
+          <w:szCs w:val="27"/>
+          <w:highlight w:val="none"/>
           <w:shd w:val="clear" w:fill="FFFFFF"/>
         </w:rPr>
         <w:t>Aplikasi harus menampilkan icon Add to Home Screen</w:t>
@@ -1127,6 +1137,7 @@
           <w:spacing w:val="0"/>
           <w:sz w:val="27"/>
           <w:szCs w:val="27"/>
+          <w:highlight w:val="none"/>
           <w:shd w:val="clear" w:fill="FFFFFF"/>
         </w:rPr>
         <w:t>.</w:t>
@@ -1150,19 +1161,20 @@
         <w:jc w:val="left"/>
         <w:rPr>
           <w:rFonts w:hint="default" w:ascii="Calibri" w:hAnsi="Calibri" w:cs="Calibri"/>
-        </w:rPr>
-      </w:pPr>
-      <w:r>
-        <w:rPr>
-          <w:rFonts w:hint="default" w:ascii="Calibri" w:hAnsi="Calibri" w:eastAsia="sans-serif" w:cs="Calibri"/>
-          <w:i w:val="0"/>
-          <w:iCs w:val="0"/>
-          <w:caps w:val="0"/>
-          <w:color w:val="52525B"/>
-          <w:spacing w:val="0"/>
-          <w:sz w:val="27"/>
-          <w:szCs w:val="27"/>
-          <w:highlight w:val="green"/>
+          <w:highlight w:val="none"/>
+        </w:rPr>
+      </w:pPr>
+      <w:r>
+        <w:rPr>
+          <w:rFonts w:hint="default" w:ascii="Calibri" w:hAnsi="Calibri" w:eastAsia="sans-serif" w:cs="Calibri"/>
+          <w:i w:val="0"/>
+          <w:iCs w:val="0"/>
+          <w:caps w:val="0"/>
+          <w:color w:val="52525B"/>
+          <w:spacing w:val="0"/>
+          <w:sz w:val="27"/>
+          <w:szCs w:val="27"/>
+          <w:highlight w:val="none"/>
           <w:shd w:val="clear" w:fill="FFFFFF"/>
         </w:rPr>
         <w:t>Aplikasi memiliki custom icon yang ditampilkan pada home screen dan splash screen</w:t>
@@ -1177,6 +1189,7 @@
           <w:spacing w:val="0"/>
           <w:sz w:val="27"/>
           <w:szCs w:val="27"/>
+          <w:highlight w:val="none"/>
           <w:shd w:val="clear" w:fill="FFFFFF"/>
         </w:rPr>
         <w:t>.</w:t>
@@ -1197,6 +1210,7 @@
         <w:jc w:val="left"/>
         <w:rPr>
           <w:rFonts w:hint="default" w:ascii="Calibri" w:hAnsi="Calibri" w:cs="Calibri"/>
+          <w:highlight w:val="none"/>
         </w:rPr>
       </w:pPr>
       <w:r>
@@ -1212,6 +1226,7 @@
           <w:spacing w:val="0"/>
           <w:sz w:val="27"/>
           <w:szCs w:val="27"/>
+          <w:highlight w:val="none"/>
           <w:shd w:val="clear" w:fill="FFFFFF"/>
         </w:rPr>
         <w:t>Code Quality</w:t>
@@ -1226,6 +1241,7 @@
           <w:spacing w:val="0"/>
           <w:sz w:val="27"/>
           <w:szCs w:val="27"/>
+          <w:highlight w:val="none"/>
           <w:shd w:val="clear" w:fill="FFFFFF"/>
         </w:rPr>
         <w:br w:type="textWrapping"/>
@@ -1240,6 +1256,7 @@
           <w:spacing w:val="0"/>
           <w:sz w:val="27"/>
           <w:szCs w:val="27"/>
+          <w:highlight w:val="none"/>
           <w:shd w:val="clear" w:fill="FFFFFF"/>
         </w:rPr>
         <w:t>Syarat:</w:t>
@@ -1263,20 +1280,20 @@
         <w:jc w:val="left"/>
         <w:rPr>
           <w:rFonts w:hint="default" w:ascii="Calibri" w:hAnsi="Calibri" w:cs="Calibri"/>
-          <w:highlight w:val="green"/>
-        </w:rPr>
-      </w:pPr>
-      <w:r>
-        <w:rPr>
-          <w:rFonts w:hint="default" w:ascii="Calibri" w:hAnsi="Calibri" w:eastAsia="sans-serif" w:cs="Calibri"/>
-          <w:i w:val="0"/>
-          <w:iCs w:val="0"/>
-          <w:caps w:val="0"/>
-          <w:color w:val="52525B"/>
-          <w:spacing w:val="0"/>
-          <w:sz w:val="27"/>
-          <w:szCs w:val="27"/>
-          <w:highlight w:val="green"/>
+          <w:highlight w:val="none"/>
+        </w:rPr>
+      </w:pPr>
+      <w:r>
+        <w:rPr>
+          <w:rFonts w:hint="default" w:ascii="Calibri" w:hAnsi="Calibri" w:eastAsia="sans-serif" w:cs="Calibri"/>
+          <w:i w:val="0"/>
+          <w:iCs w:val="0"/>
+          <w:caps w:val="0"/>
+          <w:color w:val="52525B"/>
+          <w:spacing w:val="0"/>
+          <w:sz w:val="27"/>
+          <w:szCs w:val="27"/>
+          <w:highlight w:val="none"/>
           <w:shd w:val="clear" w:fill="FFFFFF"/>
         </w:rPr>
         <w:t>Menggunakan ESLint sebagai linter ketika menuliskan kode JavaScript. </w:t>
@@ -1292,7 +1309,7 @@
           <w:spacing w:val="0"/>
           <w:sz w:val="27"/>
           <w:szCs w:val="27"/>
-          <w:highlight w:val="green"/>
+          <w:highlight w:val="none"/>
           <w:shd w:val="clear" w:fill="FFFFFF"/>
         </w:rPr>
         <w:t>Harap lampirkan berkas konfigurasi ESLint ya</w:t>
@@ -1310,7 +1327,7 @@
           <w:spacing w:val="0"/>
           <w:sz w:val="27"/>
           <w:szCs w:val="27"/>
-          <w:highlight w:val="green"/>
+          <w:highlight w:val="none"/>
           <w:shd w:val="clear" w:fill="FFFFFF"/>
         </w:rPr>
         <w:t>.</w:t>
@@ -1334,20 +1351,20 @@
         <w:jc w:val="left"/>
         <w:rPr>
           <w:rFonts w:hint="default" w:ascii="Calibri" w:hAnsi="Calibri" w:cs="Calibri"/>
-          <w:highlight w:val="green"/>
-        </w:rPr>
-      </w:pPr>
-      <w:r>
-        <w:rPr>
-          <w:rFonts w:hint="default" w:ascii="Calibri" w:hAnsi="Calibri" w:eastAsia="sans-serif" w:cs="Calibri"/>
-          <w:i w:val="0"/>
-          <w:iCs w:val="0"/>
-          <w:caps w:val="0"/>
-          <w:color w:val="52525B"/>
-          <w:spacing w:val="0"/>
-          <w:sz w:val="27"/>
-          <w:szCs w:val="27"/>
-          <w:highlight w:val="green"/>
+          <w:highlight w:val="none"/>
+        </w:rPr>
+      </w:pPr>
+      <w:r>
+        <w:rPr>
+          <w:rFonts w:hint="default" w:ascii="Calibri" w:hAnsi="Calibri" w:eastAsia="sans-serif" w:cs="Calibri"/>
+          <w:i w:val="0"/>
+          <w:iCs w:val="0"/>
+          <w:caps w:val="0"/>
+          <w:color w:val="52525B"/>
+          <w:spacing w:val="0"/>
+          <w:sz w:val="27"/>
+          <w:szCs w:val="27"/>
+          <w:highlight w:val="none"/>
           <w:shd w:val="clear" w:fill="FFFFFF"/>
         </w:rPr>
         <w:t>Menerapkan salah satu style guide baik itu </w:t>
@@ -1362,7 +1379,7 @@
           <w:spacing w:val="0"/>
           <w:sz w:val="27"/>
           <w:szCs w:val="27"/>
-          <w:highlight w:val="green"/>
+          <w:highlight w:val="none"/>
           <w:u w:val="none"/>
           <w:shd w:val="clear" w:fill="FFFFFF"/>
         </w:rPr>
@@ -1378,7 +1395,7 @@
           <w:spacing w:val="0"/>
           <w:sz w:val="27"/>
           <w:szCs w:val="27"/>
-          <w:highlight w:val="green"/>
+          <w:highlight w:val="none"/>
           <w:u w:val="none"/>
           <w:shd w:val="clear" w:fill="FFFFFF"/>
         </w:rPr>
@@ -1394,7 +1411,7 @@
           <w:spacing w:val="0"/>
           <w:sz w:val="27"/>
           <w:szCs w:val="27"/>
-          <w:highlight w:val="green"/>
+          <w:highlight w:val="none"/>
           <w:u w:val="none"/>
           <w:shd w:val="clear" w:fill="FFFFFF"/>
         </w:rPr>
@@ -1411,7 +1428,7 @@
           <w:spacing w:val="0"/>
           <w:sz w:val="27"/>
           <w:szCs w:val="27"/>
-          <w:highlight w:val="green"/>
+          <w:highlight w:val="none"/>
           <w:u w:val="none"/>
           <w:shd w:val="clear" w:fill="FFFFFF"/>
         </w:rPr>
@@ -1427,7 +1444,7 @@
           <w:spacing w:val="0"/>
           <w:sz w:val="27"/>
           <w:szCs w:val="27"/>
-          <w:highlight w:val="green"/>
+          <w:highlight w:val="none"/>
           <w:u w:val="none"/>
           <w:shd w:val="clear" w:fill="FFFFFF"/>
         </w:rPr>
@@ -1443,7 +1460,7 @@
           <w:spacing w:val="0"/>
           <w:sz w:val="27"/>
           <w:szCs w:val="27"/>
-          <w:highlight w:val="green"/>
+          <w:highlight w:val="none"/>
           <w:shd w:val="clear" w:fill="FFFFFF"/>
         </w:rPr>
         <w:t>, </w:t>
@@ -1458,7 +1475,7 @@
           <w:spacing w:val="0"/>
           <w:sz w:val="27"/>
           <w:szCs w:val="27"/>
-          <w:highlight w:val="green"/>
+          <w:highlight w:val="none"/>
           <w:u w:val="none"/>
           <w:shd w:val="clear" w:fill="FFFFFF"/>
         </w:rPr>
@@ -1474,7 +1491,7 @@
           <w:spacing w:val="0"/>
           <w:sz w:val="27"/>
           <w:szCs w:val="27"/>
-          <w:highlight w:val="green"/>
+          <w:highlight w:val="none"/>
           <w:u w:val="none"/>
           <w:shd w:val="clear" w:fill="FFFFFF"/>
         </w:rPr>
@@ -1490,7 +1507,7 @@
           <w:spacing w:val="0"/>
           <w:sz w:val="27"/>
           <w:szCs w:val="27"/>
-          <w:highlight w:val="green"/>
+          <w:highlight w:val="none"/>
           <w:u w:val="none"/>
           <w:shd w:val="clear" w:fill="FFFFFF"/>
         </w:rPr>
@@ -1507,7 +1524,7 @@
           <w:spacing w:val="0"/>
           <w:sz w:val="27"/>
           <w:szCs w:val="27"/>
-          <w:highlight w:val="green"/>
+          <w:highlight w:val="none"/>
           <w:u w:val="none"/>
           <w:shd w:val="clear" w:fill="FFFFFF"/>
         </w:rPr>
@@ -1523,7 +1540,7 @@
           <w:spacing w:val="0"/>
           <w:sz w:val="27"/>
           <w:szCs w:val="27"/>
-          <w:highlight w:val="green"/>
+          <w:highlight w:val="none"/>
           <w:u w:val="none"/>
           <w:shd w:val="clear" w:fill="FFFFFF"/>
         </w:rPr>
@@ -1539,7 +1556,7 @@
           <w:spacing w:val="0"/>
           <w:sz w:val="27"/>
           <w:szCs w:val="27"/>
-          <w:highlight w:val="green"/>
+          <w:highlight w:val="none"/>
           <w:shd w:val="clear" w:fill="FFFFFF"/>
         </w:rPr>
         <w:t>, atau </w:t>
@@ -1554,7 +1571,7 @@
           <w:spacing w:val="0"/>
           <w:sz w:val="27"/>
           <w:szCs w:val="27"/>
-          <w:highlight w:val="green"/>
+          <w:highlight w:val="none"/>
           <w:u w:val="none"/>
           <w:shd w:val="clear" w:fill="FFFFFF"/>
         </w:rPr>
@@ -1570,7 +1587,7 @@
           <w:spacing w:val="0"/>
           <w:sz w:val="27"/>
           <w:szCs w:val="27"/>
-          <w:highlight w:val="green"/>
+          <w:highlight w:val="none"/>
           <w:u w:val="none"/>
           <w:shd w:val="clear" w:fill="FFFFFF"/>
         </w:rPr>
@@ -1586,7 +1603,7 @@
           <w:spacing w:val="0"/>
           <w:sz w:val="27"/>
           <w:szCs w:val="27"/>
-          <w:highlight w:val="green"/>
+          <w:highlight w:val="none"/>
           <w:u w:val="none"/>
           <w:shd w:val="clear" w:fill="FFFFFF"/>
         </w:rPr>
@@ -1603,7 +1620,7 @@
           <w:spacing w:val="0"/>
           <w:sz w:val="27"/>
           <w:szCs w:val="27"/>
-          <w:highlight w:val="green"/>
+          <w:highlight w:val="none"/>
           <w:u w:val="none"/>
           <w:shd w:val="clear" w:fill="FFFFFF"/>
         </w:rPr>
@@ -1619,7 +1636,7 @@
           <w:spacing w:val="0"/>
           <w:sz w:val="27"/>
           <w:szCs w:val="27"/>
-          <w:highlight w:val="green"/>
+          <w:highlight w:val="none"/>
           <w:u w:val="none"/>
           <w:shd w:val="clear" w:fill="FFFFFF"/>
         </w:rPr>
@@ -1635,7 +1652,7 @@
           <w:spacing w:val="0"/>
           <w:sz w:val="27"/>
           <w:szCs w:val="27"/>
-          <w:highlight w:val="green"/>
+          <w:highlight w:val="none"/>
           <w:shd w:val="clear" w:fill="FFFFFF"/>
         </w:rPr>
         <w:t>.</w:t>
@@ -1659,18 +1676,20 @@
         <w:jc w:val="left"/>
         <w:rPr>
           <w:rFonts w:hint="default" w:ascii="Calibri" w:hAnsi="Calibri" w:cs="Calibri"/>
-        </w:rPr>
-      </w:pPr>
-      <w:r>
-        <w:rPr>
-          <w:rFonts w:hint="default" w:ascii="Calibri" w:hAnsi="Calibri" w:eastAsia="sans-serif" w:cs="Calibri"/>
-          <w:i w:val="0"/>
-          <w:iCs w:val="0"/>
-          <w:caps w:val="0"/>
-          <w:color w:val="52525B"/>
-          <w:spacing w:val="0"/>
-          <w:sz w:val="27"/>
-          <w:szCs w:val="27"/>
+          <w:highlight w:val="none"/>
+        </w:rPr>
+      </w:pPr>
+      <w:r>
+        <w:rPr>
+          <w:rFonts w:hint="default" w:ascii="Calibri" w:hAnsi="Calibri" w:eastAsia="sans-serif" w:cs="Calibri"/>
+          <w:i w:val="0"/>
+          <w:iCs w:val="0"/>
+          <w:caps w:val="0"/>
+          <w:color w:val="52525B"/>
+          <w:spacing w:val="0"/>
+          <w:sz w:val="27"/>
+          <w:szCs w:val="27"/>
+          <w:highlight w:val="none"/>
           <w:shd w:val="clear" w:fill="FFFFFF"/>
         </w:rPr>
         <w:t>Periksa kembali sebelum mengirimkan submission, apakah project yang Anda kirimkan sesuai dengan kriteria yang ditetapkan atau tidak, ditandai dengan tidak adanya satupun </w:t>
@@ -1686,6 +1705,7 @@
           <w:spacing w:val="0"/>
           <w:sz w:val="27"/>
           <w:szCs w:val="27"/>
+          <w:highlight w:val="none"/>
           <w:shd w:val="clear" w:fill="FFFFFF"/>
         </w:rPr>
         <w:t>error</w:t>
@@ -1700,6 +1720,7 @@
           <w:spacing w:val="0"/>
           <w:sz w:val="27"/>
           <w:szCs w:val="27"/>
+          <w:highlight w:val="none"/>
           <w:shd w:val="clear" w:fill="FFFFFF"/>
         </w:rPr>
         <w:t> ketika menjalankan eslint.</w:t>
@@ -1720,6 +1741,7 @@
         <w:jc w:val="left"/>
         <w:rPr>
           <w:rFonts w:hint="default" w:ascii="Calibri" w:hAnsi="Calibri" w:cs="Calibri"/>
+          <w:highlight w:val="none"/>
         </w:rPr>
       </w:pPr>
       <w:r>
@@ -1735,6 +1757,7 @@
           <w:spacing w:val="0"/>
           <w:sz w:val="27"/>
           <w:szCs w:val="27"/>
+          <w:highlight w:val="none"/>
           <w:shd w:val="clear" w:fill="FFFFFF"/>
         </w:rPr>
         <w:t>Pertahankan syarat yang ada pada submission sebelumnya</w:t>
@@ -1749,6 +1772,7 @@
           <w:spacing w:val="0"/>
           <w:sz w:val="27"/>
           <w:szCs w:val="27"/>
+          <w:highlight w:val="none"/>
           <w:shd w:val="clear" w:fill="FFFFFF"/>
         </w:rPr>
         <w:t>. Seperti responsibilitas tampilan, aksesibilitas pada website, appbar, footer dan sebagainya.</w:t>
@@ -1828,6 +1852,7 @@
                 <w:spacing w:val="0"/>
                 <w:sz w:val="27"/>
                 <w:szCs w:val="27"/>
+                <w:highlight w:val="none"/>
               </w:rPr>
             </w:pPr>
             <w:r>
@@ -1844,6 +1869,7 @@
                 <w:kern w:val="0"/>
                 <w:sz w:val="27"/>
                 <w:szCs w:val="27"/>
+                <w:highlight w:val="none"/>
                 <w:lang w:val="en-US" w:eastAsia="zh-CN" w:bidi="ar"/>
               </w:rPr>
               <w:t>Catatan:</w:t>
@@ -1859,6 +1885,7 @@
                 <w:kern w:val="0"/>
                 <w:sz w:val="27"/>
                 <w:szCs w:val="27"/>
+                <w:highlight w:val="none"/>
                 <w:lang w:val="en-US" w:eastAsia="zh-CN" w:bidi="ar"/>
               </w:rPr>
               <w:br w:type="textWrapping"/>
@@ -1874,6 +1901,7 @@
                 <w:kern w:val="0"/>
                 <w:sz w:val="27"/>
                 <w:szCs w:val="27"/>
+                <w:highlight w:val="none"/>
                 <w:lang w:val="en-US" w:eastAsia="zh-CN" w:bidi="ar"/>
               </w:rPr>
               <w:t>Dalam mengerjakan submission ini, </w:t>
@@ -1890,6 +1918,7 @@
                 <w:kern w:val="0"/>
                 <w:sz w:val="27"/>
                 <w:szCs w:val="27"/>
+                <w:highlight w:val="none"/>
                 <w:lang w:val="en-US" w:eastAsia="zh-CN" w:bidi="ar"/>
               </w:rPr>
               <w:t>Anda tidak diperkenankan</w:t>
@@ -1905,6 +1934,7 @@
                 <w:kern w:val="0"/>
                 <w:sz w:val="27"/>
                 <w:szCs w:val="27"/>
+                <w:highlight w:val="none"/>
                 <w:lang w:val="en-US" w:eastAsia="zh-CN" w:bidi="ar"/>
               </w:rPr>
               <w:t> menggunakan css framework (seperti Bootstrap, Materialize, Tailwind, dll) yang dapat membantu dalam menyusun tampilan yang responsif. Tuliskan kode CSS from scratch, sistem layouting CSS murni saat ini sudah cukup powerful untuk membuat tampilan website responsif.</w:t>
@@ -1917,6 +1947,7 @@
       <w:pPr>
         <w:rPr>
           <w:rFonts w:hint="default" w:ascii="Calibri" w:hAnsi="Calibri" w:cs="Calibri"/>
+          <w:highlight w:val="none"/>
         </w:rPr>
       </w:pPr>
     </w:p>

</xml_diff>